<commit_message>
fix(Contract): fix template export excel
</commit_message>
<xml_diff>
--- a/src/storage/app/word-exporter/templates/authority_contract.docx
+++ b/src/storage/app/word-exporter/templates/authority_contract.docx
@@ -7,7 +7,8 @@
         <w:pStyle w:val="LOnormal"/>
         <w:spacing w:lineRule="auto" w:line="360" w:before="120" w:after="120"/>
         <w:rPr>
-          <w:rFonts w:ascii="Times New Roman" w:hAnsi="Times New Roman" w:eastAsia="Times New Roman" w:cs="Times New Roman"/>
+          <w:sz w:val="20"/>
+          <w:szCs w:val="20"/>
         </w:rPr>
       </w:pPr>
       <w:r>
@@ -20,8 +21,7 @@
           <w:szCs w:val="20"/>
           <w:vertAlign w:val="baseline"/>
         </w:rPr>
-        <w:t xml:space="preserve">CÔNG TY TNHH DV </w:t>
-        <w:tab/>
+        <w:t xml:space="preserve">CÔNG TY TNHH DỊCH VỤ </w:t>
         <w:tab/>
         <w:tab/>
         <w:t>CỘNG HÒA XÃ HỘI CHỦ NGHĨA VIỆT NAM</w:t>
@@ -33,9 +33,22 @@
         <w:spacing w:lineRule="auto" w:line="360" w:before="120" w:after="120"/>
         <w:ind w:left="270" w:hanging="0"/>
         <w:rPr>
-          <w:rFonts w:ascii="Times New Roman" w:hAnsi="Times New Roman" w:eastAsia="Times New Roman" w:cs="Times New Roman"/>
-        </w:rPr>
-      </w:pPr>
+          <w:sz w:val="20"/>
+          <w:szCs w:val="20"/>
+        </w:rPr>
+      </w:pPr>
+      <w:r>
+        <w:rPr>
+          <w:rFonts w:eastAsia="Times New Roman" w:cs="Times New Roman"/>
+          <w:b/>
+          <w:position w:val="0"/>
+          <w:sz w:val="20"/>
+          <w:sz w:val="20"/>
+          <w:szCs w:val="20"/>
+          <w:vertAlign w:val="baseline"/>
+        </w:rPr>
+        <w:t xml:space="preserve">   </w:t>
+      </w:r>
       <w:r>
         <w:rPr>
           <w:rFonts w:eastAsia="Times New Roman" w:cs="Times New Roman"/>
@@ -69,7 +82,8 @@
         <w:pStyle w:val="LOnormal"/>
         <w:spacing w:lineRule="auto" w:line="360" w:before="120" w:after="120"/>
         <w:rPr>
-          <w:rFonts w:ascii="Times New Roman" w:hAnsi="Times New Roman" w:eastAsia="Times New Roman" w:cs="Times New Roman"/>
+          <w:sz w:val="20"/>
+          <w:szCs w:val="20"/>
         </w:rPr>
       </w:pPr>
       <w:r>
@@ -175,7 +189,8 @@
         <w:spacing w:lineRule="auto" w:line="360"/>
         <w:jc w:val="center"/>
         <w:rPr>
-          <w:rFonts w:ascii="Times New Roman" w:hAnsi="Times New Roman" w:eastAsia="Times New Roman" w:cs="Times New Roman"/>
+          <w:sz w:val="20"/>
+          <w:szCs w:val="20"/>
         </w:rPr>
       </w:pPr>
       <w:r>
@@ -183,9 +198,9 @@
           <w:rFonts w:eastAsia="Times New Roman" w:cs="Times New Roman"/>
           <w:b/>
           <w:position w:val="0"/>
-          <w:sz w:val="24"/>
-          <w:sz w:val="24"/>
-          <w:szCs w:val="24"/>
+          <w:sz w:val="20"/>
+          <w:sz w:val="20"/>
+          <w:szCs w:val="20"/>
           <w:vertAlign w:val="baseline"/>
         </w:rPr>
         <w:t>HỢP ĐỒNG LAO ĐỘNG</w:t>
@@ -201,9 +216,9 @@
           <w:b w:val="false"/>
           <w:b w:val="false"/>
           <w:position w:val="0"/>
-          <w:sz w:val="24"/>
-          <w:sz w:val="24"/>
-          <w:szCs w:val="24"/>
+          <w:sz w:val="20"/>
+          <w:sz w:val="20"/>
+          <w:szCs w:val="20"/>
           <w:vertAlign w:val="baseline"/>
         </w:rPr>
       </w:pPr>
@@ -212,9 +227,9 @@
           <w:rFonts w:eastAsia="Times New Roman" w:cs="Times New Roman"/>
           <w:b w:val="false"/>
           <w:position w:val="0"/>
-          <w:sz w:val="24"/>
-          <w:sz w:val="24"/>
-          <w:szCs w:val="24"/>
+          <w:sz w:val="20"/>
+          <w:sz w:val="20"/>
+          <w:szCs w:val="20"/>
           <w:vertAlign w:val="baseline"/>
         </w:rPr>
       </w:r>
@@ -229,7 +244,8 @@
         <w:spacing w:lineRule="auto" w:line="360" w:before="120" w:after="120"/>
         <w:ind w:left="720" w:hanging="360"/>
         <w:rPr>
-          <w:rFonts w:ascii="Times New Roman" w:hAnsi="Times New Roman" w:eastAsia="Times New Roman" w:cs="Times New Roman"/>
+          <w:sz w:val="20"/>
+          <w:szCs w:val="20"/>
         </w:rPr>
       </w:pPr>
       <w:r>
@@ -255,7 +271,8 @@
         <w:ind w:left="720" w:hanging="360"/>
         <w:jc w:val="both"/>
         <w:rPr>
-          <w:rFonts w:ascii="Times New Roman" w:hAnsi="Times New Roman" w:eastAsia="Times New Roman" w:cs="Times New Roman"/>
+          <w:sz w:val="20"/>
+          <w:szCs w:val="20"/>
         </w:rPr>
       </w:pPr>
       <w:r>
@@ -281,7 +298,8 @@
         <w:ind w:left="720" w:hanging="360"/>
         <w:jc w:val="both"/>
         <w:rPr>
-          <w:rFonts w:ascii="Times New Roman" w:hAnsi="Times New Roman" w:eastAsia="Times New Roman" w:cs="Times New Roman"/>
+          <w:sz w:val="20"/>
+          <w:szCs w:val="20"/>
         </w:rPr>
       </w:pPr>
       <w:r>
@@ -328,7 +346,8 @@
         <w:spacing w:lineRule="auto" w:line="360" w:before="120" w:after="120"/>
         <w:jc w:val="both"/>
         <w:rPr>
-          <w:rFonts w:ascii="Times New Roman" w:hAnsi="Times New Roman" w:eastAsia="Times New Roman" w:cs="Times New Roman"/>
+          <w:sz w:val="20"/>
+          <w:szCs w:val="20"/>
         </w:rPr>
       </w:pPr>
       <w:r>
@@ -349,7 +368,8 @@
         <w:spacing w:lineRule="auto" w:line="360" w:before="120" w:after="120"/>
         <w:jc w:val="both"/>
         <w:rPr>
-          <w:rFonts w:ascii="Times New Roman" w:hAnsi="Times New Roman" w:eastAsia="Times New Roman" w:cs="Times New Roman"/>
+          <w:sz w:val="20"/>
+          <w:szCs w:val="20"/>
         </w:rPr>
       </w:pPr>
       <w:r>
@@ -382,7 +402,8 @@
         <w:spacing w:lineRule="auto" w:line="360" w:before="120" w:after="120"/>
         <w:jc w:val="both"/>
         <w:rPr>
-          <w:rFonts w:ascii="Times New Roman" w:hAnsi="Times New Roman" w:eastAsia="Times New Roman" w:cs="Times New Roman"/>
+          <w:sz w:val="20"/>
+          <w:szCs w:val="20"/>
         </w:rPr>
       </w:pPr>
       <w:r>
@@ -403,7 +424,8 @@
         <w:spacing w:lineRule="auto" w:line="360" w:before="120" w:after="120"/>
         <w:jc w:val="both"/>
         <w:rPr>
-          <w:rFonts w:ascii="Times New Roman" w:hAnsi="Times New Roman" w:eastAsia="Times New Roman" w:cs="Times New Roman"/>
+          <w:sz w:val="20"/>
+          <w:szCs w:val="20"/>
         </w:rPr>
       </w:pPr>
       <w:r>
@@ -424,7 +446,8 @@
         <w:spacing w:lineRule="auto" w:line="360" w:before="120" w:after="120"/>
         <w:jc w:val="both"/>
         <w:rPr>
-          <w:rFonts w:ascii="Times New Roman" w:hAnsi="Times New Roman" w:eastAsia="Times New Roman" w:cs="Times New Roman"/>
+          <w:sz w:val="20"/>
+          <w:szCs w:val="20"/>
         </w:rPr>
       </w:pPr>
       <w:r>
@@ -486,7 +509,8 @@
         <w:spacing w:lineRule="auto" w:line="360" w:before="120" w:after="120"/>
         <w:jc w:val="both"/>
         <w:rPr>
-          <w:rFonts w:ascii="Times New Roman" w:hAnsi="Times New Roman" w:eastAsia="Times New Roman" w:cs="Times New Roman"/>
+          <w:sz w:val="20"/>
+          <w:szCs w:val="20"/>
         </w:rPr>
       </w:pPr>
       <w:r>
@@ -532,7 +556,8 @@
         <w:spacing w:lineRule="auto" w:line="360" w:before="120" w:after="120"/>
         <w:jc w:val="both"/>
         <w:rPr>
-          <w:rFonts w:ascii="Times New Roman" w:hAnsi="Times New Roman" w:eastAsia="Times New Roman" w:cs="Times New Roman"/>
+          <w:sz w:val="20"/>
+          <w:szCs w:val="20"/>
         </w:rPr>
       </w:pPr>
       <w:r>
@@ -613,7 +638,8 @@
         <w:spacing w:lineRule="auto" w:line="360" w:before="120" w:after="120"/>
         <w:jc w:val="both"/>
         <w:rPr>
-          <w:rFonts w:ascii="Times New Roman" w:hAnsi="Times New Roman" w:eastAsia="Times New Roman" w:cs="Times New Roman"/>
+          <w:sz w:val="20"/>
+          <w:szCs w:val="20"/>
         </w:rPr>
       </w:pPr>
       <w:r>
@@ -649,28 +675,7 @@
           <w:vertAlign w:val="baseline"/>
         </w:rPr>
         <w:tab/>
-      </w:r>
-      <w:r>
-        <w:rPr>
-          <w:rFonts w:eastAsia="Times New Roman" w:cs="Times New Roman"/>
-          <w:position w:val="0"/>
-          <w:sz w:val="14"/>
-          <w:sz w:val="14"/>
-          <w:szCs w:val="14"/>
-          <w:vertAlign w:val="baseline"/>
-        </w:rPr>
-        <w:t xml:space="preserve">      </w:t>
-      </w:r>
-      <w:r>
-        <w:rPr>
-          <w:rFonts w:eastAsia="Times New Roman" w:cs="Times New Roman"/>
-          <w:position w:val="0"/>
-          <w:sz w:val="20"/>
-          <w:sz w:val="20"/>
-          <w:szCs w:val="20"/>
-          <w:vertAlign w:val="baseline"/>
-        </w:rPr>
-        <w:t xml:space="preserve">    Ngày cấp: </w:t>
+        <w:t xml:space="preserve">          Ngày cấp: </w:t>
       </w:r>
       <w:r>
         <w:rPr>
@@ -726,7 +731,8 @@
         <w:spacing w:lineRule="auto" w:line="360" w:before="120" w:after="120"/>
         <w:jc w:val="both"/>
         <w:rPr>
-          <w:rFonts w:ascii="Times New Roman" w:hAnsi="Times New Roman" w:eastAsia="Times New Roman" w:cs="Times New Roman"/>
+          <w:sz w:val="20"/>
+          <w:szCs w:val="20"/>
         </w:rPr>
       </w:pPr>
       <w:r>
@@ -759,7 +765,8 @@
         <w:spacing w:lineRule="auto" w:line="360" w:before="120" w:after="120"/>
         <w:jc w:val="both"/>
         <w:rPr>
-          <w:rFonts w:ascii="Times New Roman" w:hAnsi="Times New Roman" w:eastAsia="Times New Roman" w:cs="Times New Roman"/>
+          <w:sz w:val="20"/>
+          <w:szCs w:val="20"/>
         </w:rPr>
       </w:pPr>
       <w:r>
@@ -792,7 +799,8 @@
         <w:spacing w:lineRule="auto" w:line="360" w:before="120" w:after="120"/>
         <w:jc w:val="both"/>
         <w:rPr>
-          <w:rFonts w:ascii="Times New Roman" w:hAnsi="Times New Roman" w:eastAsia="Times New Roman" w:cs="Times New Roman"/>
+          <w:sz w:val="20"/>
+          <w:szCs w:val="20"/>
         </w:rPr>
       </w:pPr>
       <w:r>
@@ -825,7 +833,8 @@
         <w:spacing w:lineRule="auto" w:line="360" w:before="120" w:after="120"/>
         <w:jc w:val="both"/>
         <w:rPr>
-          <w:rFonts w:ascii="Times New Roman" w:hAnsi="Times New Roman" w:eastAsia="Times New Roman" w:cs="Times New Roman"/>
+          <w:sz w:val="20"/>
+          <w:szCs w:val="20"/>
         </w:rPr>
       </w:pPr>
       <w:r>
@@ -846,7 +855,8 @@
         <w:spacing w:lineRule="auto" w:line="360" w:before="120" w:after="120"/>
         <w:jc w:val="both"/>
         <w:rPr>
-          <w:rFonts w:ascii="Times New Roman" w:hAnsi="Times New Roman" w:eastAsia="Times New Roman" w:cs="Times New Roman"/>
+          <w:sz w:val="20"/>
+          <w:szCs w:val="20"/>
         </w:rPr>
       </w:pPr>
       <w:r>
@@ -865,26 +875,27 @@
       <w:pPr>
         <w:pStyle w:val="LOnormal"/>
         <w:numPr>
-          <w:ilvl w:val="1"/>
-          <w:numId w:val="3"/>
+          <w:ilvl w:val="0"/>
+          <w:numId w:val="0"/>
         </w:numPr>
         <w:spacing w:lineRule="auto" w:line="360" w:before="120" w:after="120"/>
-        <w:ind w:left="0" w:hanging="0"/>
-        <w:jc w:val="both"/>
-        <w:rPr>
-          <w:rFonts w:ascii="Times New Roman" w:hAnsi="Times New Roman" w:eastAsia="Times New Roman" w:cs="Times New Roman"/>
-        </w:rPr>
-      </w:pPr>
-      <w:r>
-        <w:rPr>
-          <w:rFonts w:eastAsia="Times New Roman" w:cs="Times New Roman"/>
-          <w:position w:val="0"/>
-          <w:sz w:val="20"/>
-          <w:sz w:val="20"/>
-          <w:szCs w:val="20"/>
-          <w:vertAlign w:val="baseline"/>
-        </w:rPr>
-        <w:t xml:space="preserve">Loại hợp đồng lao động: </w:t>
+        <w:ind w:hanging="0"/>
+        <w:jc w:val="both"/>
+        <w:rPr>
+          <w:sz w:val="20"/>
+          <w:szCs w:val="20"/>
+        </w:rPr>
+      </w:pPr>
+      <w:r>
+        <w:rPr>
+          <w:rFonts w:eastAsia="Times New Roman" w:cs="Times New Roman"/>
+          <w:position w:val="0"/>
+          <w:sz w:val="20"/>
+          <w:sz w:val="20"/>
+          <w:szCs w:val="20"/>
+          <w:vertAlign w:val="baseline"/>
+        </w:rPr>
+        <w:t xml:space="preserve">1.1 Loại hợp đồng lao động: </w:t>
       </w:r>
       <w:r>
         <w:rPr>
@@ -949,26 +960,27 @@
       <w:pPr>
         <w:pStyle w:val="LOnormal"/>
         <w:numPr>
-          <w:ilvl w:val="1"/>
-          <w:numId w:val="3"/>
+          <w:ilvl w:val="0"/>
+          <w:numId w:val="0"/>
         </w:numPr>
         <w:spacing w:lineRule="auto" w:line="360" w:before="120" w:after="120"/>
-        <w:ind w:left="0" w:hanging="0"/>
-        <w:jc w:val="both"/>
-        <w:rPr>
-          <w:rFonts w:ascii="Times New Roman" w:hAnsi="Times New Roman" w:eastAsia="Times New Roman" w:cs="Times New Roman"/>
-        </w:rPr>
-      </w:pPr>
-      <w:r>
-        <w:rPr>
-          <w:rFonts w:eastAsia="Times New Roman" w:cs="Times New Roman"/>
-          <w:position w:val="0"/>
-          <w:sz w:val="20"/>
-          <w:sz w:val="20"/>
-          <w:szCs w:val="20"/>
-          <w:vertAlign w:val="baseline"/>
-        </w:rPr>
-        <w:t>Địa điểm làm việc: ${branchWord}</w:t>
+        <w:ind w:hanging="0"/>
+        <w:jc w:val="both"/>
+        <w:rPr>
+          <w:sz w:val="20"/>
+          <w:szCs w:val="20"/>
+        </w:rPr>
+      </w:pPr>
+      <w:r>
+        <w:rPr>
+          <w:rFonts w:eastAsia="Times New Roman" w:cs="Times New Roman"/>
+          <w:position w:val="0"/>
+          <w:sz w:val="20"/>
+          <w:sz w:val="20"/>
+          <w:szCs w:val="20"/>
+          <w:vertAlign w:val="baseline"/>
+        </w:rPr>
+        <w:t>1.2 Địa điểm làm việc: ${branchWord}</w:t>
       </w:r>
       <w:r>
         <w:rPr>
@@ -998,26 +1010,27 @@
       <w:pPr>
         <w:pStyle w:val="LOnormal"/>
         <w:numPr>
-          <w:ilvl w:val="1"/>
-          <w:numId w:val="3"/>
+          <w:ilvl w:val="0"/>
+          <w:numId w:val="0"/>
         </w:numPr>
         <w:spacing w:lineRule="auto" w:line="360" w:before="120" w:after="120"/>
-        <w:ind w:left="0" w:hanging="0"/>
-        <w:jc w:val="both"/>
-        <w:rPr>
-          <w:rFonts w:ascii="Times New Roman" w:hAnsi="Times New Roman" w:eastAsia="Times New Roman" w:cs="Times New Roman"/>
-        </w:rPr>
-      </w:pPr>
-      <w:r>
-        <w:rPr>
-          <w:rFonts w:eastAsia="Times New Roman" w:cs="Times New Roman"/>
-          <w:position w:val="0"/>
-          <w:sz w:val="20"/>
-          <w:sz w:val="20"/>
-          <w:szCs w:val="20"/>
-          <w:vertAlign w:val="baseline"/>
-        </w:rPr>
-        <w:t xml:space="preserve">Chức danh công việc: </w:t>
+        <w:ind w:hanging="0"/>
+        <w:jc w:val="both"/>
+        <w:rPr>
+          <w:sz w:val="20"/>
+          <w:szCs w:val="20"/>
+        </w:rPr>
+      </w:pPr>
+      <w:r>
+        <w:rPr>
+          <w:rFonts w:eastAsia="Times New Roman" w:cs="Times New Roman"/>
+          <w:position w:val="0"/>
+          <w:sz w:val="20"/>
+          <w:sz w:val="20"/>
+          <w:szCs w:val="20"/>
+          <w:vertAlign w:val="baseline"/>
+        </w:rPr>
+        <w:t xml:space="preserve">1.3 Chức danh công việc: </w:t>
       </w:r>
       <w:r>
         <w:rPr>
@@ -1038,7 +1051,8 @@
         <w:spacing w:lineRule="auto" w:line="360" w:before="120" w:after="120"/>
         <w:jc w:val="both"/>
         <w:rPr>
-          <w:rFonts w:ascii="Times New Roman" w:hAnsi="Times New Roman" w:eastAsia="Times New Roman" w:cs="Times New Roman"/>
+          <w:sz w:val="20"/>
+          <w:szCs w:val="20"/>
         </w:rPr>
       </w:pPr>
       <w:r>
@@ -1059,7 +1073,8 @@
         <w:spacing w:lineRule="auto" w:line="360" w:before="120" w:after="120"/>
         <w:jc w:val="both"/>
         <w:rPr>
-          <w:rFonts w:ascii="Times New Roman" w:hAnsi="Times New Roman" w:eastAsia="Times New Roman" w:cs="Times New Roman"/>
+          <w:sz w:val="20"/>
+          <w:szCs w:val="20"/>
         </w:rPr>
       </w:pPr>
       <w:r>
@@ -1092,7 +1107,8 @@
         <w:spacing w:lineRule="auto" w:line="360" w:before="120" w:after="120"/>
         <w:jc w:val="both"/>
         <w:rPr>
-          <w:rFonts w:ascii="Times New Roman" w:hAnsi="Times New Roman" w:eastAsia="Times New Roman" w:cs="Times New Roman"/>
+          <w:sz w:val="20"/>
+          <w:szCs w:val="20"/>
         </w:rPr>
       </w:pPr>
       <w:r>
@@ -1113,7 +1129,8 @@
         <w:spacing w:lineRule="auto" w:line="360" w:before="120" w:after="120"/>
         <w:jc w:val="both"/>
         <w:rPr>
-          <w:rFonts w:ascii="Times New Roman" w:hAnsi="Times New Roman" w:eastAsia="Times New Roman" w:cs="Times New Roman"/>
+          <w:sz w:val="20"/>
+          <w:szCs w:val="20"/>
         </w:rPr>
       </w:pPr>
       <w:r>
@@ -1134,7 +1151,8 @@
         <w:spacing w:lineRule="auto" w:line="360" w:before="120" w:after="120"/>
         <w:jc w:val="both"/>
         <w:rPr>
-          <w:rFonts w:ascii="Times New Roman" w:hAnsi="Times New Roman" w:eastAsia="Times New Roman" w:cs="Times New Roman"/>
+          <w:sz w:val="20"/>
+          <w:szCs w:val="20"/>
         </w:rPr>
       </w:pPr>
       <w:r>
@@ -1155,7 +1173,8 @@
         <w:spacing w:lineRule="auto" w:line="360" w:before="120" w:after="120"/>
         <w:jc w:val="both"/>
         <w:rPr>
-          <w:rFonts w:ascii="Times New Roman" w:hAnsi="Times New Roman" w:eastAsia="Times New Roman" w:cs="Times New Roman"/>
+          <w:sz w:val="20"/>
+          <w:szCs w:val="20"/>
         </w:rPr>
       </w:pPr>
       <w:r>
@@ -1176,7 +1195,8 @@
         <w:spacing w:lineRule="auto" w:line="360" w:before="120" w:after="120"/>
         <w:jc w:val="both"/>
         <w:rPr>
-          <w:rFonts w:ascii="Times New Roman" w:hAnsi="Times New Roman" w:eastAsia="Times New Roman" w:cs="Times New Roman"/>
+          <w:sz w:val="20"/>
+          <w:szCs w:val="20"/>
         </w:rPr>
       </w:pPr>
       <w:r>
@@ -1197,7 +1217,8 @@
         <w:spacing w:lineRule="auto" w:line="360" w:before="120" w:after="120"/>
         <w:jc w:val="both"/>
         <w:rPr>
-          <w:rFonts w:ascii="Times New Roman" w:hAnsi="Times New Roman" w:eastAsia="Times New Roman" w:cs="Times New Roman"/>
+          <w:sz w:val="20"/>
+          <w:szCs w:val="20"/>
         </w:rPr>
       </w:pPr>
       <w:r>
@@ -1230,7 +1251,8 @@
         <w:spacing w:lineRule="auto" w:line="360" w:before="120" w:after="120"/>
         <w:jc w:val="both"/>
         <w:rPr>
-          <w:rFonts w:ascii="Times New Roman" w:hAnsi="Times New Roman" w:eastAsia="Times New Roman" w:cs="Times New Roman"/>
+          <w:sz w:val="20"/>
+          <w:szCs w:val="20"/>
         </w:rPr>
       </w:pPr>
       <w:r>
@@ -1251,7 +1273,8 @@
         <w:spacing w:lineRule="auto" w:line="360" w:before="120" w:after="120"/>
         <w:jc w:val="both"/>
         <w:rPr>
-          <w:rFonts w:ascii="Times New Roman" w:hAnsi="Times New Roman" w:eastAsia="Times New Roman" w:cs="Times New Roman"/>
+          <w:sz w:val="20"/>
+          <w:szCs w:val="20"/>
         </w:rPr>
       </w:pPr>
       <w:r>
@@ -1272,7 +1295,8 @@
         <w:spacing w:lineRule="auto" w:line="360" w:before="120" w:after="120"/>
         <w:jc w:val="both"/>
         <w:rPr>
-          <w:rFonts w:ascii="Times New Roman" w:hAnsi="Times New Roman" w:eastAsia="Times New Roman" w:cs="Times New Roman"/>
+          <w:sz w:val="20"/>
+          <w:szCs w:val="20"/>
         </w:rPr>
       </w:pPr>
       <w:r>
@@ -1287,16 +1311,17 @@
         <w:t>- Tiền thưởng</w:t>
         <w:tab/>
         <w:tab/>
-        <w:t xml:space="preserve">                : tùy theo qui định của Công ty và hiệu quả của công việc</w:t>
-      </w:r>
-    </w:p>
-    <w:p>
-      <w:pPr>
-        <w:pStyle w:val="LOnormal"/>
-        <w:spacing w:lineRule="auto" w:line="360" w:before="120" w:after="120"/>
-        <w:jc w:val="both"/>
-        <w:rPr>
-          <w:rFonts w:ascii="Times New Roman" w:hAnsi="Times New Roman" w:eastAsia="Times New Roman" w:cs="Times New Roman"/>
+        <w:t xml:space="preserve">            : tùy theo qui định của Công ty và hiệu quả của công việc</w:t>
+      </w:r>
+    </w:p>
+    <w:p>
+      <w:pPr>
+        <w:pStyle w:val="LOnormal"/>
+        <w:spacing w:lineRule="auto" w:line="360" w:before="120" w:after="120"/>
+        <w:jc w:val="both"/>
+        <w:rPr>
+          <w:sz w:val="20"/>
+          <w:szCs w:val="20"/>
         </w:rPr>
       </w:pPr>
       <w:r>
@@ -1317,7 +1342,8 @@
         <w:spacing w:lineRule="auto" w:line="360" w:before="120" w:after="120"/>
         <w:jc w:val="both"/>
         <w:rPr>
-          <w:rFonts w:ascii="Times New Roman" w:hAnsi="Times New Roman" w:eastAsia="Times New Roman" w:cs="Times New Roman"/>
+          <w:sz w:val="20"/>
+          <w:szCs w:val="20"/>
         </w:rPr>
       </w:pPr>
       <w:r>
@@ -1338,7 +1364,8 @@
         <w:spacing w:lineRule="auto" w:line="360" w:before="120" w:after="120"/>
         <w:jc w:val="both"/>
         <w:rPr>
-          <w:rFonts w:ascii="Times New Roman" w:hAnsi="Times New Roman" w:eastAsia="Times New Roman" w:cs="Times New Roman"/>
+          <w:sz w:val="20"/>
+          <w:szCs w:val="20"/>
         </w:rPr>
       </w:pPr>
       <w:r>
@@ -1359,7 +1386,8 @@
         <w:spacing w:lineRule="auto" w:line="360" w:before="120" w:after="120"/>
         <w:jc w:val="both"/>
         <w:rPr>
-          <w:rFonts w:ascii="Times New Roman" w:hAnsi="Times New Roman" w:eastAsia="Times New Roman" w:cs="Times New Roman"/>
+          <w:sz w:val="20"/>
+          <w:szCs w:val="20"/>
         </w:rPr>
       </w:pPr>
       <w:r>
@@ -1380,7 +1408,8 @@
         <w:spacing w:lineRule="auto" w:line="360" w:before="120" w:after="120"/>
         <w:jc w:val="both"/>
         <w:rPr>
-          <w:rFonts w:ascii="Times New Roman" w:hAnsi="Times New Roman" w:eastAsia="Times New Roman" w:cs="Times New Roman"/>
+          <w:sz w:val="20"/>
+          <w:szCs w:val="20"/>
         </w:rPr>
       </w:pPr>
       <w:r>
@@ -1401,7 +1430,8 @@
         <w:spacing w:lineRule="auto" w:line="360" w:before="120" w:after="120"/>
         <w:jc w:val="both"/>
         <w:rPr>
-          <w:rFonts w:ascii="Times New Roman" w:hAnsi="Times New Roman" w:eastAsia="Times New Roman" w:cs="Times New Roman"/>
+          <w:sz w:val="20"/>
+          <w:szCs w:val="20"/>
         </w:rPr>
       </w:pPr>
       <w:r>
@@ -1422,7 +1452,8 @@
         <w:spacing w:lineRule="auto" w:line="360" w:before="120" w:after="120"/>
         <w:jc w:val="both"/>
         <w:rPr>
-          <w:rFonts w:ascii="Times New Roman" w:hAnsi="Times New Roman" w:eastAsia="Times New Roman" w:cs="Times New Roman"/>
+          <w:sz w:val="20"/>
+          <w:szCs w:val="20"/>
         </w:rPr>
       </w:pPr>
       <w:r>
@@ -1443,7 +1474,8 @@
         <w:spacing w:lineRule="auto" w:line="360" w:before="120" w:after="120"/>
         <w:jc w:val="both"/>
         <w:rPr>
-          <w:rFonts w:ascii="Times New Roman" w:hAnsi="Times New Roman" w:eastAsia="Times New Roman" w:cs="Times New Roman"/>
+          <w:sz w:val="20"/>
+          <w:szCs w:val="20"/>
         </w:rPr>
       </w:pPr>
       <w:r>
@@ -1464,7 +1496,8 @@
         <w:spacing w:lineRule="auto" w:line="360" w:before="120" w:after="120"/>
         <w:jc w:val="both"/>
         <w:rPr>
-          <w:rFonts w:ascii="Times New Roman" w:hAnsi="Times New Roman" w:eastAsia="Times New Roman" w:cs="Times New Roman"/>
+          <w:sz w:val="20"/>
+          <w:szCs w:val="20"/>
         </w:rPr>
       </w:pPr>
       <w:r>
@@ -1485,7 +1518,8 @@
         <w:spacing w:lineRule="auto" w:line="360" w:before="120" w:after="120"/>
         <w:jc w:val="both"/>
         <w:rPr>
-          <w:rFonts w:ascii="Times New Roman" w:hAnsi="Times New Roman" w:eastAsia="Times New Roman" w:cs="Times New Roman"/>
+          <w:sz w:val="20"/>
+          <w:szCs w:val="20"/>
         </w:rPr>
       </w:pPr>
       <w:r>
@@ -1506,7 +1540,8 @@
         <w:spacing w:lineRule="auto" w:line="360" w:before="120" w:after="120"/>
         <w:jc w:val="both"/>
         <w:rPr>
-          <w:rFonts w:ascii="Times New Roman" w:hAnsi="Times New Roman" w:eastAsia="Times New Roman" w:cs="Times New Roman"/>
+          <w:sz w:val="20"/>
+          <w:szCs w:val="20"/>
         </w:rPr>
       </w:pPr>
       <w:r>
@@ -1527,7 +1562,8 @@
         <w:spacing w:lineRule="auto" w:line="360" w:before="120" w:after="120"/>
         <w:jc w:val="both"/>
         <w:rPr>
-          <w:rFonts w:ascii="Times New Roman" w:hAnsi="Times New Roman" w:eastAsia="Times New Roman" w:cs="Times New Roman"/>
+          <w:sz w:val="20"/>
+          <w:szCs w:val="20"/>
         </w:rPr>
       </w:pPr>
       <w:r>
@@ -1548,7 +1584,8 @@
         <w:spacing w:lineRule="auto" w:line="360" w:before="120" w:after="120"/>
         <w:jc w:val="both"/>
         <w:rPr>
-          <w:rFonts w:ascii="Times New Roman" w:hAnsi="Times New Roman" w:eastAsia="Times New Roman" w:cs="Times New Roman"/>
+          <w:sz w:val="20"/>
+          <w:szCs w:val="20"/>
         </w:rPr>
       </w:pPr>
       <w:r>
@@ -1569,7 +1606,8 @@
         <w:spacing w:lineRule="auto" w:line="360" w:before="120" w:after="120"/>
         <w:jc w:val="both"/>
         <w:rPr>
-          <w:rFonts w:ascii="Times New Roman" w:hAnsi="Times New Roman" w:eastAsia="Times New Roman" w:cs="Times New Roman"/>
+          <w:sz w:val="20"/>
+          <w:szCs w:val="20"/>
         </w:rPr>
       </w:pPr>
       <w:r>
@@ -1595,7 +1633,8 @@
         <w:ind w:left="0" w:hanging="0"/>
         <w:jc w:val="both"/>
         <w:rPr>
-          <w:rFonts w:ascii="Times New Roman" w:hAnsi="Times New Roman" w:eastAsia="Times New Roman" w:cs="Times New Roman"/>
+          <w:sz w:val="20"/>
+          <w:szCs w:val="20"/>
         </w:rPr>
       </w:pPr>
       <w:r>
@@ -1621,7 +1660,8 @@
         <w:ind w:left="0" w:hanging="0"/>
         <w:jc w:val="both"/>
         <w:rPr>
-          <w:rFonts w:ascii="Times New Roman" w:hAnsi="Times New Roman" w:eastAsia="Times New Roman" w:cs="Times New Roman"/>
+          <w:sz w:val="20"/>
+          <w:szCs w:val="20"/>
         </w:rPr>
       </w:pPr>
       <w:r>
@@ -1665,7 +1705,8 @@
         <w:spacing w:lineRule="auto" w:line="360" w:before="120" w:after="120"/>
         <w:jc w:val="both"/>
         <w:rPr>
-          <w:rFonts w:ascii="Times New Roman" w:hAnsi="Times New Roman" w:eastAsia="Times New Roman" w:cs="Times New Roman"/>
+          <w:sz w:val="20"/>
+          <w:szCs w:val="20"/>
         </w:rPr>
       </w:pPr>
       <w:r>
@@ -1686,7 +1727,8 @@
         <w:spacing w:lineRule="auto" w:line="360" w:before="120" w:after="120"/>
         <w:jc w:val="both"/>
         <w:rPr>
-          <w:rFonts w:ascii="Times New Roman" w:hAnsi="Times New Roman" w:eastAsia="Times New Roman" w:cs="Times New Roman"/>
+          <w:sz w:val="20"/>
+          <w:szCs w:val="20"/>
         </w:rPr>
       </w:pPr>
       <w:r>
@@ -1707,7 +1749,8 @@
         <w:spacing w:lineRule="auto" w:line="360" w:before="120" w:after="120"/>
         <w:jc w:val="both"/>
         <w:rPr>
-          <w:rFonts w:ascii="Times New Roman" w:hAnsi="Times New Roman" w:eastAsia="Times New Roman" w:cs="Times New Roman"/>
+          <w:sz w:val="20"/>
+          <w:szCs w:val="20"/>
         </w:rPr>
       </w:pPr>
       <w:r>
@@ -1728,7 +1771,8 @@
         <w:spacing w:lineRule="auto" w:line="360" w:before="120" w:after="120"/>
         <w:jc w:val="both"/>
         <w:rPr>
-          <w:rFonts w:ascii="Times New Roman" w:hAnsi="Times New Roman" w:eastAsia="Times New Roman" w:cs="Times New Roman"/>
+          <w:sz w:val="20"/>
+          <w:szCs w:val="20"/>
         </w:rPr>
       </w:pPr>
       <w:r>
@@ -1749,7 +1793,8 @@
         <w:spacing w:lineRule="auto" w:line="360" w:before="120" w:after="120"/>
         <w:jc w:val="both"/>
         <w:rPr>
-          <w:rFonts w:ascii="Times New Roman" w:hAnsi="Times New Roman" w:eastAsia="Times New Roman" w:cs="Times New Roman"/>
+          <w:sz w:val="20"/>
+          <w:szCs w:val="20"/>
         </w:rPr>
       </w:pPr>
       <w:r>
@@ -1770,7 +1815,8 @@
         <w:spacing w:lineRule="auto" w:line="360" w:before="120" w:after="120"/>
         <w:jc w:val="both"/>
         <w:rPr>
-          <w:rFonts w:ascii="Times New Roman" w:hAnsi="Times New Roman" w:eastAsia="Times New Roman" w:cs="Times New Roman"/>
+          <w:sz w:val="20"/>
+          <w:szCs w:val="20"/>
         </w:rPr>
       </w:pPr>
       <w:r>
@@ -1791,7 +1837,8 @@
         <w:spacing w:lineRule="auto" w:line="360" w:before="120" w:after="120"/>
         <w:jc w:val="both"/>
         <w:rPr>
-          <w:rFonts w:ascii="Times New Roman" w:hAnsi="Times New Roman" w:eastAsia="Times New Roman" w:cs="Times New Roman"/>
+          <w:sz w:val="20"/>
+          <w:szCs w:val="20"/>
         </w:rPr>
       </w:pPr>
       <w:r>
@@ -1812,7 +1859,8 @@
         <w:spacing w:lineRule="auto" w:line="360" w:before="120" w:after="120"/>
         <w:jc w:val="both"/>
         <w:rPr>
-          <w:rFonts w:ascii="Times New Roman" w:hAnsi="Times New Roman" w:eastAsia="Times New Roman" w:cs="Times New Roman"/>
+          <w:sz w:val="20"/>
+          <w:szCs w:val="20"/>
         </w:rPr>
       </w:pPr>
       <w:r>
@@ -1833,7 +1881,8 @@
         <w:spacing w:lineRule="auto" w:line="360" w:before="120" w:after="120"/>
         <w:jc w:val="both"/>
         <w:rPr>
-          <w:rFonts w:ascii="Times New Roman" w:hAnsi="Times New Roman" w:eastAsia="Times New Roman" w:cs="Times New Roman"/>
+          <w:sz w:val="20"/>
+          <w:szCs w:val="20"/>
         </w:rPr>
       </w:pPr>
       <w:r>
@@ -1854,7 +1903,8 @@
         <w:spacing w:lineRule="auto" w:line="360" w:before="120" w:after="120"/>
         <w:jc w:val="both"/>
         <w:rPr>
-          <w:rFonts w:ascii="Times New Roman" w:hAnsi="Times New Roman" w:eastAsia="Times New Roman" w:cs="Times New Roman"/>
+          <w:sz w:val="20"/>
+          <w:szCs w:val="20"/>
         </w:rPr>
       </w:pPr>
       <w:r>
@@ -1875,7 +1925,8 @@
         <w:spacing w:lineRule="auto" w:line="360" w:before="120" w:after="120"/>
         <w:jc w:val="both"/>
         <w:rPr>
-          <w:rFonts w:ascii="Times New Roman" w:hAnsi="Times New Roman" w:eastAsia="Times New Roman" w:cs="Times New Roman"/>
+          <w:sz w:val="20"/>
+          <w:szCs w:val="20"/>
         </w:rPr>
       </w:pPr>
       <w:r>
@@ -1896,7 +1947,8 @@
         <w:spacing w:lineRule="auto" w:line="360" w:before="120" w:after="120"/>
         <w:jc w:val="both"/>
         <w:rPr>
-          <w:rFonts w:ascii="Times New Roman" w:hAnsi="Times New Roman" w:eastAsia="Times New Roman" w:cs="Times New Roman"/>
+          <w:sz w:val="20"/>
+          <w:szCs w:val="20"/>
         </w:rPr>
       </w:pPr>
       <w:r>
@@ -2219,179 +2271,6 @@
   <w:abstractNum w:abstractNumId="3">
     <w:lvl w:ilvl="0">
       <w:start w:val="1"/>
-      <w:numFmt w:val="decimal"/>
-      <w:lvlText w:val="%1"/>
-      <w:lvlJc w:val="left"/>
-      <w:pPr>
-        <w:tabs>
-          <w:tab w:val="num" w:pos="0"/>
-        </w:tabs>
-        <w:ind w:left="360" w:hanging="360"/>
-      </w:pPr>
-      <w:rPr>
-        <w:vertAlign w:val="baseline"/>
-        <w:position w:val="0"/>
-        <w:sz w:val="24"/>
-        <w:sz w:val="24"/>
-        <w:szCs w:val="24"/>
-      </w:rPr>
-    </w:lvl>
-    <w:lvl w:ilvl="1">
-      <w:start w:val="1"/>
-      <w:numFmt w:val="decimal"/>
-      <w:lvlText w:val="%1.%2"/>
-      <w:lvlJc w:val="left"/>
-      <w:pPr>
-        <w:tabs>
-          <w:tab w:val="num" w:pos="0"/>
-        </w:tabs>
-        <w:ind w:left="360" w:hanging="360"/>
-      </w:pPr>
-      <w:rPr>
-        <w:vertAlign w:val="baseline"/>
-        <w:position w:val="0"/>
-        <w:sz w:val="24"/>
-        <w:sz w:val="24"/>
-        <w:szCs w:val="24"/>
-      </w:rPr>
-    </w:lvl>
-    <w:lvl w:ilvl="2">
-      <w:start w:val="1"/>
-      <w:numFmt w:val="decimal"/>
-      <w:lvlText w:val="%1.%2.%3"/>
-      <w:lvlJc w:val="left"/>
-      <w:pPr>
-        <w:tabs>
-          <w:tab w:val="num" w:pos="0"/>
-        </w:tabs>
-        <w:ind w:left="1440" w:hanging="720"/>
-      </w:pPr>
-      <w:rPr>
-        <w:vertAlign w:val="baseline"/>
-        <w:position w:val="0"/>
-        <w:sz w:val="24"/>
-        <w:sz w:val="24"/>
-        <w:szCs w:val="24"/>
-      </w:rPr>
-    </w:lvl>
-    <w:lvl w:ilvl="3">
-      <w:start w:val="1"/>
-      <w:numFmt w:val="decimal"/>
-      <w:lvlText w:val="%1.%2.%3.%4"/>
-      <w:lvlJc w:val="left"/>
-      <w:pPr>
-        <w:tabs>
-          <w:tab w:val="num" w:pos="0"/>
-        </w:tabs>
-        <w:ind w:left="1800" w:hanging="720"/>
-      </w:pPr>
-      <w:rPr>
-        <w:vertAlign w:val="baseline"/>
-        <w:position w:val="0"/>
-        <w:sz w:val="24"/>
-        <w:sz w:val="24"/>
-        <w:szCs w:val="24"/>
-      </w:rPr>
-    </w:lvl>
-    <w:lvl w:ilvl="4">
-      <w:start w:val="1"/>
-      <w:numFmt w:val="decimal"/>
-      <w:lvlText w:val="%1.%2.%3.%4.%5"/>
-      <w:lvlJc w:val="left"/>
-      <w:pPr>
-        <w:tabs>
-          <w:tab w:val="num" w:pos="0"/>
-        </w:tabs>
-        <w:ind w:left="2520" w:hanging="1080"/>
-      </w:pPr>
-      <w:rPr>
-        <w:vertAlign w:val="baseline"/>
-        <w:position w:val="0"/>
-        <w:sz w:val="24"/>
-        <w:sz w:val="24"/>
-        <w:szCs w:val="24"/>
-      </w:rPr>
-    </w:lvl>
-    <w:lvl w:ilvl="5">
-      <w:start w:val="1"/>
-      <w:numFmt w:val="decimal"/>
-      <w:lvlText w:val="%1.%2.%3.%4.%5.%6"/>
-      <w:lvlJc w:val="left"/>
-      <w:pPr>
-        <w:tabs>
-          <w:tab w:val="num" w:pos="0"/>
-        </w:tabs>
-        <w:ind w:left="2880" w:hanging="1080"/>
-      </w:pPr>
-      <w:rPr>
-        <w:vertAlign w:val="baseline"/>
-        <w:position w:val="0"/>
-        <w:sz w:val="24"/>
-        <w:sz w:val="24"/>
-        <w:szCs w:val="24"/>
-      </w:rPr>
-    </w:lvl>
-    <w:lvl w:ilvl="6">
-      <w:start w:val="1"/>
-      <w:numFmt w:val="decimal"/>
-      <w:lvlText w:val="%1.%2.%3.%4.%5.%6.%7"/>
-      <w:lvlJc w:val="left"/>
-      <w:pPr>
-        <w:tabs>
-          <w:tab w:val="num" w:pos="0"/>
-        </w:tabs>
-        <w:ind w:left="3600" w:hanging="1440"/>
-      </w:pPr>
-      <w:rPr>
-        <w:vertAlign w:val="baseline"/>
-        <w:position w:val="0"/>
-        <w:sz w:val="24"/>
-        <w:sz w:val="24"/>
-        <w:szCs w:val="24"/>
-      </w:rPr>
-    </w:lvl>
-    <w:lvl w:ilvl="7">
-      <w:start w:val="1"/>
-      <w:numFmt w:val="decimal"/>
-      <w:lvlText w:val="%1.%2.%3.%4.%5.%6.%7.%8"/>
-      <w:lvlJc w:val="left"/>
-      <w:pPr>
-        <w:tabs>
-          <w:tab w:val="num" w:pos="0"/>
-        </w:tabs>
-        <w:ind w:left="3960" w:hanging="1440"/>
-      </w:pPr>
-      <w:rPr>
-        <w:vertAlign w:val="baseline"/>
-        <w:position w:val="0"/>
-        <w:sz w:val="24"/>
-        <w:sz w:val="24"/>
-        <w:szCs w:val="24"/>
-      </w:rPr>
-    </w:lvl>
-    <w:lvl w:ilvl="8">
-      <w:start w:val="1"/>
-      <w:numFmt w:val="decimal"/>
-      <w:lvlText w:val="%1.%2.%3.%4.%5.%6.%7.%8.%9"/>
-      <w:lvlJc w:val="left"/>
-      <w:pPr>
-        <w:tabs>
-          <w:tab w:val="num" w:pos="0"/>
-        </w:tabs>
-        <w:ind w:left="4680" w:hanging="1800"/>
-      </w:pPr>
-      <w:rPr>
-        <w:vertAlign w:val="baseline"/>
-        <w:position w:val="0"/>
-        <w:sz w:val="24"/>
-        <w:sz w:val="24"/>
-        <w:szCs w:val="24"/>
-      </w:rPr>
-    </w:lvl>
-  </w:abstractNum>
-  <w:abstractNum w:abstractNumId="4">
-    <w:lvl w:ilvl="0">
-      <w:start w:val="1"/>
       <w:numFmt w:val="none"/>
       <w:suff w:val="nothing"/>
       <w:lvlText w:val=""/>
@@ -2516,9 +2395,6 @@
   </w:num>
   <w:num w:numId="3">
     <w:abstractNumId w:val="3"/>
-  </w:num>
-  <w:num w:numId="4">
-    <w:abstractNumId w:val="4"/>
   </w:num>
 </w:numbering>
 </file>

</xml_diff>

<commit_message>
feat(Contract): update logic export word
</commit_message>
<xml_diff>
--- a/src/storage/app/word-exporter/templates/authority_contract.docx
+++ b/src/storage/app/word-exporter/templates/authority_contract.docx
@@ -290,21 +290,22 @@
     <w:p>
       <w:pPr>
         <w:pStyle w:val="LOnormal"/>
-        <w:numPr>
-          <w:ilvl w:val="0"/>
-          <w:numId w:val="2"/>
-        </w:numPr>
-        <w:spacing w:lineRule="auto" w:line="360" w:before="120" w:after="120"/>
-        <w:ind w:left="720" w:hanging="360"/>
-        <w:jc w:val="both"/>
-        <w:rPr>
-          <w:sz w:val="20"/>
-          <w:szCs w:val="20"/>
-        </w:rPr>
-      </w:pPr>
-      <w:r>
-        <w:rPr>
-          <w:rFonts w:eastAsia="Times New Roman" w:cs="Times New Roman"/>
+        <w:tabs>
+          <w:tab w:val="clear" w:pos="720"/>
+          <w:tab w:val="left" w:pos="360" w:leader="none"/>
+        </w:tabs>
+        <w:spacing w:lineRule="auto" w:line="360" w:before="120" w:after="120"/>
+        <w:ind w:hanging="0"/>
+        <w:jc w:val="both"/>
+        <w:rPr>
+          <w:sz w:val="20"/>
+          <w:szCs w:val="20"/>
+        </w:rPr>
+      </w:pPr>
+      <w:r>
+        <w:rPr>
+          <w:rFonts w:eastAsia="Times New Roman" w:cs="Times New Roman"/>
+          <w:color w:val="000000"/>
           <w:position w:val="0"/>
           <w:sz w:val="20"/>
           <w:sz w:val="20"/>
@@ -312,32 +313,8 @@
           <w:highlight w:val="white"/>
           <w:vertAlign w:val="baseline"/>
         </w:rPr>
-        <w:t xml:space="preserve">Căn cứ giấy ủy quyền ngày 17.8.2020 về việc ủy quyền ký hồ sơ đã được Giám đốc điều hành ủy quyền cho bà </w:t>
-      </w:r>
-      <w:r>
-        <w:rPr>
-          <w:rFonts w:eastAsia="Times New Roman" w:cs="Times New Roman"/>
-          <w:color w:val="000000"/>
-          <w:position w:val="0"/>
-          <w:sz w:val="20"/>
-          <w:sz w:val="20"/>
-          <w:szCs w:val="20"/>
-          <w:highlight w:val="white"/>
-          <w:vertAlign w:val="baseline"/>
-        </w:rPr>
-        <w:t>${represent_name}</w:t>
-      </w:r>
-      <w:r>
-        <w:rPr>
-          <w:rFonts w:eastAsia="Times New Roman" w:cs="Times New Roman"/>
-          <w:position w:val="0"/>
-          <w:sz w:val="20"/>
-          <w:sz w:val="20"/>
-          <w:szCs w:val="20"/>
-          <w:highlight w:val="white"/>
-          <w:vertAlign w:val="baseline"/>
-        </w:rPr>
-        <w:t>;</w:t>
+        <w:tab/>
+        <w:t>${base}</w:t>
       </w:r>
     </w:p>
     <w:p>
@@ -415,7 +392,7 @@
           <w:szCs w:val="20"/>
           <w:vertAlign w:val="baseline"/>
         </w:rPr>
-        <w:t>Địa chỉ: A0.01 khu phố Scenic Valley 2, Nguyễn Văn Linh, Phường Tân Phú, Quận 7, TPHCM</w:t>
+        <w:t>Địa chỉ: A0.01 Đường Nguyễn Văn Linh, Phường Tân Phú, Quận 7, TPHCM</w:t>
       </w:r>
     </w:p>
     <w:p>
@@ -879,7 +856,7 @@
           <w:numId w:val="0"/>
         </w:numPr>
         <w:spacing w:lineRule="auto" w:line="360" w:before="120" w:after="120"/>
-        <w:ind w:hanging="0"/>
+        <w:ind w:left="0" w:hanging="0"/>
         <w:jc w:val="both"/>
         <w:rPr>
           <w:sz w:val="20"/>
@@ -964,7 +941,7 @@
           <w:numId w:val="0"/>
         </w:numPr>
         <w:spacing w:lineRule="auto" w:line="360" w:before="120" w:after="120"/>
-        <w:ind w:hanging="0"/>
+        <w:ind w:left="0" w:hanging="0"/>
         <w:jc w:val="both"/>
         <w:rPr>
           <w:sz w:val="20"/>
@@ -1014,7 +991,7 @@
           <w:numId w:val="0"/>
         </w:numPr>
         <w:spacing w:lineRule="auto" w:line="360" w:before="120" w:after="120"/>
-        <w:ind w:hanging="0"/>
+        <w:ind w:left="0" w:hanging="0"/>
         <w:jc w:val="both"/>
         <w:rPr>
           <w:sz w:val="20"/>

</xml_diff>

<commit_message>
fix(Cotract): fix template contract addendum
</commit_message>
<xml_diff>
--- a/src/storage/app/word-exporter/templates/authority_contract.docx
+++ b/src/storage/app/word-exporter/templates/authority_contract.docx
@@ -189,8 +189,8 @@
         <w:spacing w:lineRule="auto" w:line="360"/>
         <w:jc w:val="center"/>
         <w:rPr>
-          <w:sz w:val="20"/>
-          <w:szCs w:val="20"/>
+          <w:sz w:val="28"/>
+          <w:szCs w:val="28"/>
         </w:rPr>
       </w:pPr>
       <w:r>
@@ -198,9 +198,9 @@
           <w:rFonts w:eastAsia="Times New Roman" w:cs="Times New Roman"/>
           <w:b/>
           <w:position w:val="0"/>
-          <w:sz w:val="20"/>
-          <w:sz w:val="20"/>
-          <w:szCs w:val="20"/>
+          <w:sz w:val="28"/>
+          <w:sz w:val="28"/>
+          <w:szCs w:val="28"/>
           <w:vertAlign w:val="baseline"/>
         </w:rPr>
         <w:t>HỢP ĐỒNG LAO ĐỘNG</w:t>

</xml_diff>